<commit_message>
23-04 ds proj desc
</commit_message>
<xml_diff>
--- a/rmd/22-10_dsb-project-description.docx
+++ b/rmd/22-10_dsb-project-description.docx
@@ -149,7 +149,7 @@
           <w:iCs/>
           <w:i/>
         </w:rPr>
-        <w:t xml:space="preserve">Data Science for Businesses</w:t>
+        <w:t xml:space="preserve">Data Science for Business</w:t>
       </w:r>
       <w:r>
         <w:t xml:space="preserve">. I give some hints for your efficient progress and success, I introduce the elements and files to be submitted, and I describe how I evaluate the submissions.</w:t>
@@ -1438,7 +1438,7 @@
       </w:hyperlink>
     </w:p>
     <w:bookmarkEnd w:id="39"/>
-    <w:bookmarkStart w:id="43" w:name="literature"/>
+    <w:bookmarkStart w:id="44" w:name="literature"/>
     <w:p>
       <w:pPr>
         <w:pStyle w:val="Heading1"/>
@@ -1447,7 +1447,7 @@
         <w:t xml:space="preserve">Literature</w:t>
       </w:r>
     </w:p>
-    <w:bookmarkStart w:id="42" w:name="refs"/>
+    <w:bookmarkStart w:id="43" w:name="refs"/>
     <w:bookmarkStart w:id="40" w:name="ref-Xie2018R"/>
     <w:p>
       <w:pPr>
@@ -1467,11 +1467,25 @@
         <w:t xml:space="preserve">R Markdown: The Definitive Guide</w:t>
       </w:r>
       <w:r>
-        <w:t xml:space="preserve">. Chapman; Hall/CRC.</w:t>
+        <w:t xml:space="preserve">. Retrieved January 30, 2023; Chapman; Hall/CRC.</w:t>
+      </w:r>
+      <w:r>
+        <w:t xml:space="preserve"> </w:t>
+      </w:r>
+      <w:hyperlink r:id="rId27">
+        <w:r>
+          <w:rPr>
+            <w:rStyle w:val="Hyperlink"/>
+          </w:rPr>
+          <w:t xml:space="preserve">https://bookdown.org/yihui/rmarkdown/</w:t>
+        </w:r>
+      </w:hyperlink>
+      <w:r>
+        <w:t xml:space="preserve">.</w:t>
       </w:r>
     </w:p>
     <w:bookmarkEnd w:id="40"/>
-    <w:bookmarkStart w:id="41" w:name="ref-Xie2020R"/>
+    <w:bookmarkStart w:id="42" w:name="ref-Xie2020R"/>
     <w:p>
       <w:pPr>
         <w:pStyle w:val="Bibliography"/>
@@ -1490,12 +1504,26 @@
         <w:t xml:space="preserve">R Markdown Cookbook</w:t>
       </w:r>
       <w:r>
-        <w:t xml:space="preserve">. Chapman; Hall/CRC.</w:t>
-      </w:r>
-    </w:p>
-    <w:bookmarkEnd w:id="41"/>
+        <w:t xml:space="preserve">. Retrieved January 30, 2023; Chapman; Hall/CRC.</w:t>
+      </w:r>
+      <w:r>
+        <w:t xml:space="preserve"> </w:t>
+      </w:r>
+      <w:hyperlink r:id="rId41">
+        <w:r>
+          <w:rPr>
+            <w:rStyle w:val="Hyperlink"/>
+          </w:rPr>
+          <w:t xml:space="preserve">https://bookdown.org/yihui/rmarkdown-cookbook</w:t>
+        </w:r>
+      </w:hyperlink>
+      <w:r>
+        <w:t xml:space="preserve">.</w:t>
+      </w:r>
+    </w:p>
     <w:bookmarkEnd w:id="42"/>
     <w:bookmarkEnd w:id="43"/>
+    <w:bookmarkEnd w:id="44"/>
     <w:sectPr/>
   </w:body>
 </w:document>

</xml_diff>